<commit_message>
Added docx of 2nd Linux homework
Uploading updated - revision of the 2nd Linux Homework with thorough explanation.
The file was not created with the homework, only scripts/execution screenshot.
</commit_message>
<xml_diff>
--- a/Homework 6 - Bash Scripts/Bash Scripts Homework - Marko Mihajlov.docx
+++ b/Homework 6 - Bash Scripts/Bash Scripts Homework - Marko Mihajlov.docx
@@ -37,6 +37,7 @@
       <w:r>
         <w:rPr>
           <w:rFonts w:asciiTheme="majorHAnsi" w:hAnsiTheme="majorHAnsi" w:cstheme="majorHAnsi"/>
+          <w:noProof/>
           <w:color w:val="002060"/>
         </w:rPr>
         <w:drawing>
@@ -123,6 +124,7 @@
       <w:r>
         <w:rPr>
           <w:rFonts w:asciiTheme="majorHAnsi" w:hAnsiTheme="majorHAnsi" w:cstheme="majorHAnsi"/>
+          <w:noProof/>
         </w:rPr>
         <w:drawing>
           <wp:inline distT="0" distB="0" distL="0" distR="0" wp14:anchorId="3B43135D" wp14:editId="33F2EEB5">
@@ -201,6 +203,7 @@
       <w:r>
         <w:rPr>
           <w:rFonts w:asciiTheme="majorHAnsi" w:hAnsiTheme="majorHAnsi" w:cstheme="majorHAnsi"/>
+          <w:noProof/>
           <w:color w:val="FF0000"/>
         </w:rPr>
         <w:drawing>
@@ -375,6 +378,7 @@
       <w:r>
         <w:rPr>
           <w:rFonts w:asciiTheme="majorHAnsi" w:hAnsiTheme="majorHAnsi" w:cstheme="majorHAnsi"/>
+          <w:noProof/>
           <w:color w:val="FF0000"/>
         </w:rPr>
         <w:drawing>
@@ -481,6 +485,7 @@
       <w:r>
         <w:rPr>
           <w:rFonts w:asciiTheme="majorHAnsi" w:hAnsiTheme="majorHAnsi" w:cstheme="majorHAnsi"/>
+          <w:noProof/>
           <w:color w:val="FF0000"/>
         </w:rPr>
         <w:drawing>
@@ -603,6 +608,7 @@
       <w:r>
         <w:rPr>
           <w:rFonts w:asciiTheme="majorHAnsi" w:hAnsiTheme="majorHAnsi" w:cstheme="majorHAnsi"/>
+          <w:noProof/>
           <w:color w:val="FF0000"/>
         </w:rPr>
         <w:drawing>
@@ -675,6 +681,7 @@
       <w:r>
         <w:rPr>
           <w:rFonts w:asciiTheme="majorHAnsi" w:hAnsiTheme="majorHAnsi" w:cstheme="majorHAnsi"/>
+          <w:noProof/>
           <w:color w:val="FF0000"/>
         </w:rPr>
         <w:drawing>
@@ -825,6 +832,7 @@
       <w:r>
         <w:rPr>
           <w:rFonts w:asciiTheme="majorHAnsi" w:hAnsiTheme="majorHAnsi" w:cstheme="majorHAnsi"/>
+          <w:noProof/>
           <w:color w:val="FF0000"/>
         </w:rPr>
         <w:drawing>
@@ -946,43 +954,28 @@
           <w:rFonts w:asciiTheme="majorHAnsi" w:hAnsiTheme="majorHAnsi" w:cstheme="majorHAnsi"/>
           <w:color w:val="FF0000"/>
         </w:rPr>
-        <w:t xml:space="preserve"> and </w:t>
-      </w:r>
-      <w:proofErr w:type="gramStart"/>
-      <w:r>
-        <w:rPr>
-          <w:rFonts w:asciiTheme="majorHAnsi" w:hAnsiTheme="majorHAnsi" w:cstheme="majorHAnsi"/>
-          <w:color w:val="FF0000"/>
-        </w:rPr>
-        <w:t>again</w:t>
-      </w:r>
-      <w:proofErr w:type="gramEnd"/>
-      <w:r>
-        <w:rPr>
-          <w:rFonts w:asciiTheme="majorHAnsi" w:hAnsiTheme="majorHAnsi" w:cstheme="majorHAnsi"/>
-          <w:color w:val="FF0000"/>
-        </w:rPr>
-        <w:t xml:space="preserve"> if not it goes on to print that file is a different type. At the end proceeds to long list the item.</w:t>
-      </w:r>
-    </w:p>
-    <w:p>
-      <w:pPr>
-        <w:rPr>
-          <w:rFonts w:asciiTheme="majorHAnsi" w:hAnsiTheme="majorHAnsi" w:cstheme="majorHAnsi"/>
-          <w:color w:val="FF0000"/>
-        </w:rPr>
-      </w:pPr>
-    </w:p>
-    <w:p>
-      <w:pPr>
-        <w:rPr>
-          <w:rFonts w:asciiTheme="majorHAnsi" w:hAnsiTheme="majorHAnsi" w:cstheme="majorHAnsi"/>
-          <w:color w:val="FF0000"/>
-        </w:rPr>
-      </w:pPr>
-      <w:r>
-        <w:rPr>
-          <w:rFonts w:asciiTheme="majorHAnsi" w:hAnsiTheme="majorHAnsi" w:cstheme="majorHAnsi"/>
+        <w:t xml:space="preserve"> and again if not it goes on to print that file is a different type. At the end proceeds to long list the item.</w:t>
+      </w:r>
+    </w:p>
+    <w:p>
+      <w:pPr>
+        <w:rPr>
+          <w:rFonts w:asciiTheme="majorHAnsi" w:hAnsiTheme="majorHAnsi" w:cstheme="majorHAnsi"/>
+          <w:color w:val="FF0000"/>
+        </w:rPr>
+      </w:pPr>
+    </w:p>
+    <w:p>
+      <w:pPr>
+        <w:rPr>
+          <w:rFonts w:asciiTheme="majorHAnsi" w:hAnsiTheme="majorHAnsi" w:cstheme="majorHAnsi"/>
+          <w:color w:val="FF0000"/>
+        </w:rPr>
+      </w:pPr>
+      <w:r>
+        <w:rPr>
+          <w:rFonts w:asciiTheme="majorHAnsi" w:hAnsiTheme="majorHAnsi" w:cstheme="majorHAnsi"/>
+          <w:noProof/>
           <w:color w:val="FF0000"/>
         </w:rPr>
         <w:drawing>
@@ -1094,6 +1087,7 @@
       <w:r>
         <w:rPr>
           <w:rFonts w:asciiTheme="majorHAnsi" w:hAnsiTheme="majorHAnsi" w:cstheme="majorHAnsi"/>
+          <w:noProof/>
           <w:color w:val="FF0000"/>
         </w:rPr>
         <w:lastRenderedPageBreak/>
@@ -1183,23 +1177,7 @@
           <w:rFonts w:asciiTheme="majorHAnsi" w:hAnsiTheme="majorHAnsi" w:cstheme="majorHAnsi"/>
           <w:color w:val="FF0000"/>
         </w:rPr>
-        <w:t>less than three becomes false then continues on. Inside of the loop it reads the values passed in the whole line from standard input and sets them one by one by the value of the current positional parameter starting with $</w:t>
-      </w:r>
-      <w:proofErr w:type="gramStart"/>
-      <w:r>
-        <w:rPr>
-          <w:rFonts w:asciiTheme="majorHAnsi" w:hAnsiTheme="majorHAnsi" w:cstheme="majorHAnsi"/>
-          <w:color w:val="FF0000"/>
-        </w:rPr>
-        <w:t>1..</w:t>
-      </w:r>
-      <w:proofErr w:type="gramEnd"/>
-      <w:r>
-        <w:rPr>
-          <w:rFonts w:asciiTheme="majorHAnsi" w:hAnsiTheme="majorHAnsi" w:cstheme="majorHAnsi"/>
-          <w:color w:val="FF0000"/>
-        </w:rPr>
-        <w:t>$2 until it runs out of values from the read input.</w:t>
+        <w:t>less than three becomes false then continues on. Inside of the loop it reads the values passed in the whole line from standard input and sets them one by one by the value of the current positional parameter starting with $1..$2 until it runs out of values from the read input.</w:t>
       </w:r>
     </w:p>
     <w:p>
@@ -1246,23 +1224,7 @@
           <w:rFonts w:asciiTheme="majorHAnsi" w:hAnsiTheme="majorHAnsi" w:cstheme="majorHAnsi"/>
           <w:color w:val="FF0000"/>
         </w:rPr>
-        <w:t xml:space="preserve"> (greater than) 3 </w:t>
-      </w:r>
-      <w:proofErr w:type="gramStart"/>
-      <w:r>
-        <w:rPr>
-          <w:rFonts w:asciiTheme="majorHAnsi" w:hAnsiTheme="majorHAnsi" w:cstheme="majorHAnsi"/>
-          <w:color w:val="FF0000"/>
-        </w:rPr>
-        <w:t>it</w:t>
-      </w:r>
-      <w:proofErr w:type="gramEnd"/>
-      <w:r>
-        <w:rPr>
-          <w:rFonts w:asciiTheme="majorHAnsi" w:hAnsiTheme="majorHAnsi" w:cstheme="majorHAnsi"/>
-          <w:color w:val="FF0000"/>
-        </w:rPr>
-        <w:t xml:space="preserve"> firsts gets rid of the first 3 already printed </w:t>
+        <w:t xml:space="preserve"> (greater than) 3 it firsts gets rid of the first 3 already printed </w:t>
       </w:r>
       <w:proofErr w:type="spellStart"/>
       <w:r>
@@ -1331,12 +1293,21 @@
         <w:rPr>
           <w:rFonts w:asciiTheme="majorHAnsi" w:hAnsiTheme="majorHAnsi" w:cstheme="majorHAnsi"/>
           <w:color w:val="FF0000"/>
+        </w:rPr>
+      </w:pPr>
+    </w:p>
+    <w:p>
+      <w:pPr>
+        <w:rPr>
+          <w:rFonts w:asciiTheme="majorHAnsi" w:hAnsiTheme="majorHAnsi" w:cstheme="majorHAnsi"/>
+          <w:color w:val="FF0000"/>
           <w:lang w:val="mk-MK"/>
         </w:rPr>
       </w:pPr>
       <w:r>
         <w:rPr>
           <w:rFonts w:asciiTheme="majorHAnsi" w:hAnsiTheme="majorHAnsi" w:cstheme="majorHAnsi"/>
+          <w:noProof/>
           <w:color w:val="FF0000"/>
           <w:lang w:val="mk-MK"/>
         </w:rPr>
@@ -1463,14 +1434,11 @@
           <w:color w:val="002060"/>
         </w:rPr>
       </w:pPr>
-      <w:bookmarkStart w:id="0" w:name="_GoBack"/>
-      <w:bookmarkEnd w:id="0"/>
-      <w:r>
-        <w:rPr>
-          <w:rFonts w:asciiTheme="majorHAnsi" w:hAnsiTheme="majorHAnsi" w:cstheme="majorHAnsi"/>
-          <w:color w:val="002060"/>
-        </w:rPr>
-        <w:lastRenderedPageBreak/>
+      <w:r>
+        <w:rPr>
+          <w:rFonts w:asciiTheme="majorHAnsi" w:hAnsiTheme="majorHAnsi" w:cstheme="majorHAnsi"/>
+          <w:color w:val="002060"/>
+        </w:rPr>
         <w:t>6. Write a script that till output your name out of a variable and will display the server uptime</w:t>
       </w:r>
     </w:p>
@@ -1484,6 +1452,7 @@
       <w:r>
         <w:rPr>
           <w:rFonts w:asciiTheme="majorHAnsi" w:hAnsiTheme="majorHAnsi" w:cstheme="majorHAnsi"/>
+          <w:noProof/>
           <w:color w:val="FF0000"/>
         </w:rPr>
         <w:drawing>
@@ -1545,9 +1514,20 @@
           <w:color w:val="FF0000"/>
         </w:rPr>
       </w:pPr>
-      <w:r>
-        <w:rPr>
-          <w:rFonts w:asciiTheme="majorHAnsi" w:hAnsiTheme="majorHAnsi" w:cstheme="majorHAnsi"/>
+      <w:bookmarkStart w:id="0" w:name="_GoBack"/>
+      <w:bookmarkEnd w:id="0"/>
+    </w:p>
+    <w:p>
+      <w:pPr>
+        <w:rPr>
+          <w:rFonts w:asciiTheme="majorHAnsi" w:hAnsiTheme="majorHAnsi" w:cstheme="majorHAnsi"/>
+          <w:color w:val="FF0000"/>
+        </w:rPr>
+      </w:pPr>
+      <w:r>
+        <w:rPr>
+          <w:rFonts w:asciiTheme="majorHAnsi" w:hAnsiTheme="majorHAnsi" w:cstheme="majorHAnsi"/>
+          <w:noProof/>
           <w:color w:val="FF0000"/>
         </w:rPr>
         <w:drawing>

</xml_diff>